<commit_message>
template Hibernate PGSQL without JPA OK
</commit_message>
<xml_diff>
--- a/tests/GZAtests/rapportGZA.docx
+++ b/tests/GZAtests/rapportGZA.docx
@@ -2860,28 +2860,1484 @@
       <w:r>
         <w:t>https://stackoverflow.com/questions/43574426/how-to-resolve-java-lang-noclassdeffounderror-javax-xml-bind-jaxbexception-in-j/46484873</w:t>
       </w:r>
+    </w:p>
+    <w:p>
+      <w:r>
+        <w:t xml:space="preserve">Pour résoudre cette exception nous avons </w:t>
+      </w:r>
+      <w:r>
+        <w:t>importé</w:t>
+      </w:r>
+      <w:r>
+        <w:t xml:space="preserve"> </w:t>
+      </w:r>
+      <w:r>
+        <w:t>la libraire suivante</w:t>
+      </w:r>
+      <w:r>
+        <w:t> :</w:t>
+      </w:r>
+    </w:p>
+    <w:p>
+      <w:pPr>
+        <w:pStyle w:val="PrformatHTML"/>
+      </w:pPr>
+      <w:proofErr w:type="spellStart"/>
+      <w:proofErr w:type="gramStart"/>
+      <w:r>
+        <w:rPr>
+          <w:rStyle w:val="pln"/>
+        </w:rPr>
+        <w:t>javax</w:t>
+      </w:r>
+      <w:r>
+        <w:rPr>
+          <w:rStyle w:val="pun"/>
+        </w:rPr>
+        <w:t>.</w:t>
+      </w:r>
+      <w:r>
+        <w:rPr>
+          <w:rStyle w:val="pln"/>
+        </w:rPr>
+        <w:t>xml</w:t>
+      </w:r>
+      <w:r>
+        <w:rPr>
+          <w:rStyle w:val="pun"/>
+        </w:rPr>
+        <w:t>.</w:t>
+      </w:r>
+      <w:r>
+        <w:rPr>
+          <w:rStyle w:val="pln"/>
+        </w:rPr>
+        <w:t>bind</w:t>
+      </w:r>
+      <w:proofErr w:type="spellEnd"/>
+      <w:proofErr w:type="gramEnd"/>
+    </w:p>
+    <w:p>
+      <w:pPr>
+        <w:pStyle w:val="PrformatHTML"/>
+      </w:pPr>
+      <w:proofErr w:type="spellStart"/>
+      <w:proofErr w:type="gramStart"/>
+      <w:r>
+        <w:rPr>
+          <w:rStyle w:val="pln"/>
+        </w:rPr>
+        <w:t>com</w:t>
+      </w:r>
+      <w:r>
+        <w:rPr>
+          <w:rStyle w:val="pun"/>
+        </w:rPr>
+        <w:t>.</w:t>
+      </w:r>
+      <w:r>
+        <w:rPr>
+          <w:rStyle w:val="pln"/>
+        </w:rPr>
+        <w:t>sun</w:t>
+      </w:r>
+      <w:r>
+        <w:rPr>
+          <w:rStyle w:val="pun"/>
+        </w:rPr>
+        <w:t>.</w:t>
+      </w:r>
+      <w:r>
+        <w:rPr>
+          <w:rStyle w:val="pln"/>
+        </w:rPr>
+        <w:t>xml</w:t>
+      </w:r>
+      <w:r>
+        <w:rPr>
+          <w:rStyle w:val="pun"/>
+        </w:rPr>
+        <w:t>.</w:t>
+      </w:r>
+      <w:r>
+        <w:rPr>
+          <w:rStyle w:val="pln"/>
+        </w:rPr>
+        <w:t>bind</w:t>
+      </w:r>
+      <w:proofErr w:type="spellEnd"/>
+      <w:proofErr w:type="gramEnd"/>
+    </w:p>
+    <w:p>
+      <w:pPr>
+        <w:rPr>
+          <w:lang w:val="de-CH"/>
+        </w:rPr>
+      </w:pPr>
+    </w:p>
+    <w:p>
+      <w:proofErr w:type="gramStart"/>
+      <w:r>
+        <w:t>en</w:t>
+      </w:r>
+      <w:proofErr w:type="gramEnd"/>
+      <w:r>
+        <w:t xml:space="preserve"> allant les </w:t>
+      </w:r>
+      <w:proofErr w:type="spellStart"/>
+      <w:r>
+        <w:t>prendres</w:t>
+      </w:r>
+      <w:proofErr w:type="spellEnd"/>
+      <w:r>
+        <w:t xml:space="preserve"> s</w:t>
+      </w:r>
+      <w:r>
+        <w:t>ur le site mvnreposistory.com</w:t>
+      </w:r>
+    </w:p>
+    <w:p>
+      <w:pPr>
+        <w:tabs>
+          <w:tab w:val="center" w:pos="4536"/>
+        </w:tabs>
+      </w:pPr>
+      <w:proofErr w:type="gramStart"/>
+      <w:r>
+        <w:t>voici</w:t>
+      </w:r>
+      <w:proofErr w:type="gramEnd"/>
+      <w:r>
+        <w:t xml:space="preserve"> les ajouts au pom.xml à faire</w:t>
+      </w:r>
+      <w:r>
+        <w:t>.</w:t>
+      </w:r>
+      <w:r>
+        <w:tab/>
+      </w:r>
+    </w:p>
+    <w:p>
+      <w:pPr>
+        <w:tabs>
+          <w:tab w:val="center" w:pos="4536"/>
+        </w:tabs>
+        <w:spacing w:after="0"/>
+      </w:pPr>
+      <w:proofErr w:type="gramStart"/>
+      <w:r>
+        <w:t>&lt;!--</w:t>
+      </w:r>
+      <w:proofErr w:type="gramEnd"/>
+      <w:r>
+        <w:t xml:space="preserve"> https://mvnrepository.com/artifact/javax.xml.bind/jaxb-api --&gt;</w:t>
+      </w:r>
+    </w:p>
+    <w:p>
+      <w:pPr>
+        <w:tabs>
+          <w:tab w:val="center" w:pos="4536"/>
+        </w:tabs>
+        <w:spacing w:after="0"/>
+      </w:pPr>
+      <w:r>
+        <w:t>&lt;</w:t>
+      </w:r>
+      <w:proofErr w:type="spellStart"/>
+      <w:proofErr w:type="gramStart"/>
+      <w:r>
+        <w:t>dependency</w:t>
+      </w:r>
+      <w:proofErr w:type="spellEnd"/>
+      <w:proofErr w:type="gramEnd"/>
+      <w:r>
+        <w:t>&gt;</w:t>
+      </w:r>
+    </w:p>
+    <w:p>
+      <w:pPr>
+        <w:tabs>
+          <w:tab w:val="center" w:pos="4536"/>
+        </w:tabs>
+        <w:spacing w:after="0"/>
+      </w:pPr>
+      <w:r>
+        <w:t xml:space="preserve">    &lt;</w:t>
+      </w:r>
+      <w:proofErr w:type="spellStart"/>
+      <w:r>
+        <w:t>groupId</w:t>
+      </w:r>
+      <w:proofErr w:type="spellEnd"/>
+      <w:r>
+        <w:t>&gt;</w:t>
+      </w:r>
+      <w:proofErr w:type="spellStart"/>
+      <w:r>
+        <w:t>javax.xml.bind</w:t>
+      </w:r>
+      <w:proofErr w:type="spellEnd"/>
+      <w:r>
+        <w:t>&lt;/</w:t>
+      </w:r>
+      <w:proofErr w:type="spellStart"/>
+      <w:r>
+        <w:t>groupId</w:t>
+      </w:r>
+      <w:proofErr w:type="spellEnd"/>
+      <w:r>
+        <w:t>&gt;</w:t>
+      </w:r>
+    </w:p>
+    <w:p>
+      <w:pPr>
+        <w:tabs>
+          <w:tab w:val="center" w:pos="4536"/>
+        </w:tabs>
+        <w:spacing w:after="0"/>
+      </w:pPr>
+      <w:r>
+        <w:t xml:space="preserve">    &lt;</w:t>
+      </w:r>
+      <w:proofErr w:type="spellStart"/>
+      <w:proofErr w:type="gramStart"/>
+      <w:r>
+        <w:t>artifactId</w:t>
+      </w:r>
+      <w:proofErr w:type="spellEnd"/>
+      <w:proofErr w:type="gramEnd"/>
+      <w:r>
+        <w:t>&gt;</w:t>
+      </w:r>
+      <w:proofErr w:type="spellStart"/>
+      <w:r>
+        <w:t>jaxb</w:t>
+      </w:r>
+      <w:proofErr w:type="spellEnd"/>
+      <w:r>
+        <w:t>-api&lt;/</w:t>
+      </w:r>
+      <w:proofErr w:type="spellStart"/>
+      <w:r>
+        <w:t>artifactId</w:t>
+      </w:r>
+      <w:proofErr w:type="spellEnd"/>
+      <w:r>
+        <w:t>&gt;</w:t>
+      </w:r>
+    </w:p>
+    <w:p>
+      <w:pPr>
+        <w:tabs>
+          <w:tab w:val="center" w:pos="4536"/>
+        </w:tabs>
+        <w:spacing w:after="0"/>
+      </w:pPr>
+      <w:r>
+        <w:t xml:space="preserve">    &lt;</w:t>
+      </w:r>
+      <w:proofErr w:type="gramStart"/>
+      <w:r>
+        <w:t>version</w:t>
+      </w:r>
+      <w:proofErr w:type="gramEnd"/>
+      <w:r>
+        <w:t>&gt;2.3.0&lt;/version&gt;</w:t>
+      </w:r>
+    </w:p>
+    <w:p>
+      <w:pPr>
+        <w:tabs>
+          <w:tab w:val="center" w:pos="4536"/>
+        </w:tabs>
+        <w:spacing w:after="0"/>
+      </w:pPr>
+      <w:r>
+        <w:t>&lt;/</w:t>
+      </w:r>
+      <w:proofErr w:type="spellStart"/>
+      <w:r>
+        <w:t>dependency</w:t>
+      </w:r>
+      <w:proofErr w:type="spellEnd"/>
+      <w:r>
+        <w:t>&gt;</w:t>
+      </w:r>
+    </w:p>
+    <w:p>
+      <w:pPr>
+        <w:tabs>
+          <w:tab w:val="center" w:pos="4536"/>
+        </w:tabs>
+        <w:spacing w:after="0"/>
+      </w:pPr>
+      <w:proofErr w:type="gramStart"/>
+      <w:r>
+        <w:t>&lt;!--</w:t>
+      </w:r>
+      <w:proofErr w:type="gramEnd"/>
+      <w:r>
+        <w:t xml:space="preserve"> https://mvnrepository.com/artifact/com.sun.xml.bind/jaxb-core --&gt;</w:t>
+      </w:r>
+    </w:p>
+    <w:p>
+      <w:pPr>
+        <w:tabs>
+          <w:tab w:val="center" w:pos="4536"/>
+        </w:tabs>
+        <w:spacing w:after="0"/>
+      </w:pPr>
+      <w:r>
+        <w:t>&lt;</w:t>
+      </w:r>
+      <w:proofErr w:type="spellStart"/>
+      <w:proofErr w:type="gramStart"/>
+      <w:r>
+        <w:t>dependency</w:t>
+      </w:r>
+      <w:proofErr w:type="spellEnd"/>
+      <w:proofErr w:type="gramEnd"/>
+      <w:r>
+        <w:t>&gt;</w:t>
+      </w:r>
+    </w:p>
+    <w:p>
+      <w:pPr>
+        <w:tabs>
+          <w:tab w:val="center" w:pos="4536"/>
+        </w:tabs>
+        <w:spacing w:after="0"/>
+      </w:pPr>
+      <w:r>
+        <w:t xml:space="preserve">    &lt;</w:t>
+      </w:r>
+      <w:proofErr w:type="spellStart"/>
+      <w:r>
+        <w:t>groupId</w:t>
+      </w:r>
+      <w:proofErr w:type="spellEnd"/>
+      <w:r>
+        <w:t>&gt;</w:t>
+      </w:r>
+      <w:proofErr w:type="spellStart"/>
+      <w:r>
+        <w:t>com.sun.xml.bind</w:t>
+      </w:r>
+      <w:proofErr w:type="spellEnd"/>
+      <w:r>
+        <w:t>&lt;/</w:t>
+      </w:r>
+      <w:proofErr w:type="spellStart"/>
+      <w:r>
+        <w:t>groupId</w:t>
+      </w:r>
+      <w:proofErr w:type="spellEnd"/>
+      <w:r>
+        <w:t>&gt;</w:t>
+      </w:r>
+    </w:p>
+    <w:p>
+      <w:pPr>
+        <w:tabs>
+          <w:tab w:val="center" w:pos="4536"/>
+        </w:tabs>
+        <w:spacing w:after="0"/>
+      </w:pPr>
+      <w:r>
+        <w:t xml:space="preserve">    &lt;</w:t>
+      </w:r>
+      <w:proofErr w:type="spellStart"/>
+      <w:proofErr w:type="gramStart"/>
+      <w:r>
+        <w:t>artifactId</w:t>
+      </w:r>
+      <w:proofErr w:type="spellEnd"/>
+      <w:proofErr w:type="gramEnd"/>
+      <w:r>
+        <w:t>&gt;</w:t>
+      </w:r>
+      <w:proofErr w:type="spellStart"/>
+      <w:r>
+        <w:t>jaxb-core</w:t>
+      </w:r>
+      <w:proofErr w:type="spellEnd"/>
+      <w:r>
+        <w:t>&lt;/</w:t>
+      </w:r>
+      <w:proofErr w:type="spellStart"/>
+      <w:r>
+        <w:t>artifactId</w:t>
+      </w:r>
+      <w:proofErr w:type="spellEnd"/>
+      <w:r>
+        <w:t>&gt;</w:t>
+      </w:r>
+    </w:p>
+    <w:p>
+      <w:pPr>
+        <w:tabs>
+          <w:tab w:val="center" w:pos="4536"/>
+        </w:tabs>
+        <w:spacing w:after="0"/>
+      </w:pPr>
+      <w:r>
+        <w:t xml:space="preserve">    &lt;</w:t>
+      </w:r>
+      <w:proofErr w:type="gramStart"/>
+      <w:r>
+        <w:t>version</w:t>
+      </w:r>
+      <w:proofErr w:type="gramEnd"/>
+      <w:r>
+        <w:t>&gt;2.3.0&lt;/version&gt;</w:t>
+      </w:r>
+    </w:p>
+    <w:p>
+      <w:pPr>
+        <w:tabs>
+          <w:tab w:val="center" w:pos="4536"/>
+        </w:tabs>
+        <w:spacing w:after="0"/>
+      </w:pPr>
+      <w:r>
+        <w:t>&lt;/</w:t>
+      </w:r>
+      <w:proofErr w:type="spellStart"/>
+      <w:r>
+        <w:t>dependency</w:t>
+      </w:r>
+      <w:proofErr w:type="spellEnd"/>
+      <w:r>
+        <w:t>&gt;</w:t>
+      </w:r>
+    </w:p>
+    <w:p>
+      <w:pPr>
+        <w:tabs>
+          <w:tab w:val="center" w:pos="4536"/>
+        </w:tabs>
+        <w:spacing w:after="0"/>
+      </w:pPr>
+      <w:proofErr w:type="gramStart"/>
+      <w:r>
+        <w:t>&lt;!--</w:t>
+      </w:r>
+      <w:proofErr w:type="gramEnd"/>
+      <w:r>
+        <w:t xml:space="preserve"> https://mvnrepository.com/artifact/com.sun.xml.bind/jaxb-impl --&gt;</w:t>
+      </w:r>
+    </w:p>
+    <w:p>
+      <w:pPr>
+        <w:tabs>
+          <w:tab w:val="center" w:pos="4536"/>
+        </w:tabs>
+        <w:spacing w:after="0"/>
+      </w:pPr>
+      <w:r>
+        <w:t>&lt;</w:t>
+      </w:r>
+      <w:proofErr w:type="spellStart"/>
+      <w:proofErr w:type="gramStart"/>
+      <w:r>
+        <w:t>dependency</w:t>
+      </w:r>
+      <w:proofErr w:type="spellEnd"/>
+      <w:proofErr w:type="gramEnd"/>
+      <w:r>
+        <w:t>&gt;</w:t>
+      </w:r>
+    </w:p>
+    <w:p>
+      <w:pPr>
+        <w:tabs>
+          <w:tab w:val="center" w:pos="4536"/>
+        </w:tabs>
+        <w:spacing w:after="0"/>
+      </w:pPr>
+      <w:r>
+        <w:t xml:space="preserve">    &lt;</w:t>
+      </w:r>
+      <w:proofErr w:type="spellStart"/>
+      <w:r>
+        <w:t>groupId</w:t>
+      </w:r>
+      <w:proofErr w:type="spellEnd"/>
+      <w:r>
+        <w:t>&gt;</w:t>
+      </w:r>
+      <w:proofErr w:type="spellStart"/>
+      <w:r>
+        <w:t>com.sun.xml.bind</w:t>
+      </w:r>
+      <w:proofErr w:type="spellEnd"/>
+      <w:r>
+        <w:t>&lt;/</w:t>
+      </w:r>
+      <w:proofErr w:type="spellStart"/>
+      <w:r>
+        <w:t>groupId</w:t>
+      </w:r>
+      <w:proofErr w:type="spellEnd"/>
+      <w:r>
+        <w:t>&gt;</w:t>
+      </w:r>
+    </w:p>
+    <w:p>
+      <w:pPr>
+        <w:tabs>
+          <w:tab w:val="center" w:pos="4536"/>
+        </w:tabs>
+        <w:spacing w:after="0"/>
+      </w:pPr>
+      <w:r>
+        <w:t xml:space="preserve">    &lt;</w:t>
+      </w:r>
+      <w:proofErr w:type="spellStart"/>
+      <w:proofErr w:type="gramStart"/>
+      <w:r>
+        <w:t>artifactId</w:t>
+      </w:r>
+      <w:proofErr w:type="spellEnd"/>
+      <w:proofErr w:type="gramEnd"/>
+      <w:r>
+        <w:t>&gt;</w:t>
+      </w:r>
+      <w:proofErr w:type="spellStart"/>
+      <w:r>
+        <w:t>jaxb-impl</w:t>
+      </w:r>
+      <w:proofErr w:type="spellEnd"/>
+      <w:r>
+        <w:t>&lt;/</w:t>
+      </w:r>
+      <w:proofErr w:type="spellStart"/>
+      <w:r>
+        <w:t>artifactId</w:t>
+      </w:r>
+      <w:proofErr w:type="spellEnd"/>
+      <w:r>
+        <w:t>&gt;</w:t>
+      </w:r>
+    </w:p>
+    <w:p>
+      <w:pPr>
+        <w:tabs>
+          <w:tab w:val="center" w:pos="4536"/>
+        </w:tabs>
+        <w:spacing w:after="0"/>
+      </w:pPr>
+      <w:r>
+        <w:t xml:space="preserve">    &lt;</w:t>
+      </w:r>
+      <w:proofErr w:type="gramStart"/>
+      <w:r>
+        <w:t>version</w:t>
+      </w:r>
+      <w:proofErr w:type="gramEnd"/>
+      <w:r>
+        <w:t>&gt;2.3.0&lt;/version&gt;</w:t>
+      </w:r>
+    </w:p>
+    <w:p>
+      <w:pPr>
+        <w:tabs>
+          <w:tab w:val="center" w:pos="4536"/>
+        </w:tabs>
+        <w:spacing w:after="0"/>
+      </w:pPr>
+      <w:r>
+        <w:t>&lt;/</w:t>
+      </w:r>
+      <w:proofErr w:type="spellStart"/>
+      <w:r>
+        <w:t>dependency</w:t>
+      </w:r>
+      <w:proofErr w:type="spellEnd"/>
+      <w:r>
+        <w:t>&gt;</w:t>
+      </w:r>
+    </w:p>
+    <w:p>
+      <w:pPr>
+        <w:tabs>
+          <w:tab w:val="center" w:pos="4536"/>
+        </w:tabs>
+        <w:spacing w:after="0"/>
+      </w:pPr>
+    </w:p>
+    <w:p>
+      <w:pPr>
+        <w:tabs>
+          <w:tab w:val="center" w:pos="4536"/>
+        </w:tabs>
+        <w:spacing w:after="0"/>
+      </w:pPr>
+      <w:r>
+        <w:t xml:space="preserve">Nous devons spécifier le fichier xml de configuration dans </w:t>
+      </w:r>
+      <w:proofErr w:type="gramStart"/>
+      <w:r>
+        <w:t>le session</w:t>
+      </w:r>
+      <w:proofErr w:type="gramEnd"/>
+      <w:r>
+        <w:t xml:space="preserve"> configure car nous allons utiliser deux fichier de configuration différent un pour </w:t>
+      </w:r>
+      <w:proofErr w:type="spellStart"/>
+      <w:r>
+        <w:t>postgresql</w:t>
+      </w:r>
+      <w:proofErr w:type="spellEnd"/>
+      <w:r>
+        <w:t xml:space="preserve"> et l’autre pour Derby</w:t>
+      </w:r>
+    </w:p>
+    <w:p>
+      <w:pPr>
+        <w:tabs>
+          <w:tab w:val="center" w:pos="4536"/>
+        </w:tabs>
+        <w:spacing w:after="0"/>
+      </w:pPr>
+      <w:r>
+        <w:t xml:space="preserve">Deuxième exécution nous obtenons </w:t>
+      </w:r>
+      <w:proofErr w:type="gramStart"/>
+      <w:r>
+        <w:t>des erreurs issue</w:t>
+      </w:r>
+      <w:proofErr w:type="gramEnd"/>
+      <w:r>
+        <w:t xml:space="preserve"> d’un manque de configuration dans le fichier de </w:t>
+      </w:r>
+      <w:proofErr w:type="spellStart"/>
+      <w:r>
+        <w:t>cofiguration</w:t>
+      </w:r>
+      <w:proofErr w:type="spellEnd"/>
+      <w:r>
+        <w:t xml:space="preserve"> </w:t>
+      </w:r>
+      <w:proofErr w:type="spellStart"/>
+      <w:r>
+        <w:t>hibernate</w:t>
+      </w:r>
+      <w:proofErr w:type="spellEnd"/>
+    </w:p>
+    <w:p>
+      <w:pPr>
+        <w:tabs>
+          <w:tab w:val="center" w:pos="4536"/>
+        </w:tabs>
+        <w:spacing w:after="0"/>
+      </w:pPr>
+      <w:r>
+        <w:t xml:space="preserve">Se sont principalement les </w:t>
+      </w:r>
+      <w:proofErr w:type="spellStart"/>
+      <w:r>
+        <w:t>propriétes</w:t>
+      </w:r>
+      <w:proofErr w:type="spellEnd"/>
+      <w:r>
+        <w:t xml:space="preserve"> telle que le </w:t>
+      </w:r>
+      <w:proofErr w:type="spellStart"/>
+      <w:r>
+        <w:t>username</w:t>
+      </w:r>
+      <w:proofErr w:type="spellEnd"/>
+      <w:r>
+        <w:t xml:space="preserve"> et le </w:t>
+      </w:r>
+      <w:proofErr w:type="spellStart"/>
+      <w:r>
+        <w:t>password</w:t>
+      </w:r>
+      <w:proofErr w:type="spellEnd"/>
+      <w:r>
+        <w:t xml:space="preserve"> de la base de </w:t>
+      </w:r>
+      <w:proofErr w:type="gramStart"/>
+      <w:r>
+        <w:t>donnée</w:t>
+      </w:r>
+      <w:proofErr w:type="gramEnd"/>
+    </w:p>
+    <w:p>
+      <w:pPr>
+        <w:pStyle w:val="PrformatHTML"/>
+        <w:shd w:val="clear" w:color="auto" w:fill="FFFFFF"/>
+        <w:rPr>
+          <w:color w:val="000000"/>
+          <w:sz w:val="18"/>
+          <w:szCs w:val="18"/>
+        </w:rPr>
+      </w:pPr>
+      <w:r>
+        <w:rPr>
+          <w:color w:val="000000"/>
+          <w:sz w:val="18"/>
+          <w:szCs w:val="18"/>
+          <w:shd w:val="clear" w:color="auto" w:fill="EFEFEF"/>
+        </w:rPr>
+        <w:t>&lt;</w:t>
+      </w:r>
+      <w:proofErr w:type="spellStart"/>
+      <w:proofErr w:type="gramStart"/>
+      <w:r>
+        <w:rPr>
+          <w:b/>
+          <w:bCs/>
+          <w:color w:val="000080"/>
+          <w:sz w:val="18"/>
+          <w:szCs w:val="18"/>
+          <w:shd w:val="clear" w:color="auto" w:fill="EFEFEF"/>
+        </w:rPr>
+        <w:t>property</w:t>
+      </w:r>
+      <w:proofErr w:type="spellEnd"/>
+      <w:proofErr w:type="gramEnd"/>
+      <w:r>
+        <w:rPr>
+          <w:b/>
+          <w:bCs/>
+          <w:color w:val="000080"/>
+          <w:sz w:val="18"/>
+          <w:szCs w:val="18"/>
+          <w:shd w:val="clear" w:color="auto" w:fill="EFEFEF"/>
+        </w:rPr>
+        <w:t xml:space="preserve"> </w:t>
+      </w:r>
+      <w:proofErr w:type="spellStart"/>
+      <w:r>
+        <w:rPr>
+          <w:b/>
+          <w:bCs/>
+          <w:color w:val="0000FF"/>
+          <w:sz w:val="18"/>
+          <w:szCs w:val="18"/>
+          <w:shd w:val="clear" w:color="auto" w:fill="EFEFEF"/>
+        </w:rPr>
+        <w:t>name</w:t>
+      </w:r>
+      <w:proofErr w:type="spellEnd"/>
+      <w:r>
+        <w:rPr>
+          <w:b/>
+          <w:bCs/>
+          <w:color w:val="008000"/>
+          <w:sz w:val="18"/>
+          <w:szCs w:val="18"/>
+          <w:shd w:val="clear" w:color="auto" w:fill="EFEFEF"/>
+        </w:rPr>
+        <w:t>="</w:t>
+      </w:r>
+      <w:proofErr w:type="spellStart"/>
+      <w:r>
+        <w:rPr>
+          <w:b/>
+          <w:bCs/>
+          <w:color w:val="008000"/>
+          <w:sz w:val="18"/>
+          <w:szCs w:val="18"/>
+          <w:shd w:val="clear" w:color="auto" w:fill="EFEFEF"/>
+        </w:rPr>
+        <w:t>connection.username</w:t>
+      </w:r>
+      <w:proofErr w:type="spellEnd"/>
+      <w:r>
+        <w:rPr>
+          <w:b/>
+          <w:bCs/>
+          <w:color w:val="008000"/>
+          <w:sz w:val="18"/>
+          <w:szCs w:val="18"/>
+          <w:shd w:val="clear" w:color="auto" w:fill="EFEFEF"/>
+        </w:rPr>
+        <w:t>"</w:t>
+      </w:r>
+      <w:r>
+        <w:rPr>
+          <w:color w:val="000000"/>
+          <w:sz w:val="18"/>
+          <w:szCs w:val="18"/>
+          <w:shd w:val="clear" w:color="auto" w:fill="EFEFEF"/>
+        </w:rPr>
+        <w:t>&gt;</w:t>
+      </w:r>
+      <w:proofErr w:type="spellStart"/>
+      <w:r>
+        <w:rPr>
+          <w:color w:val="000000"/>
+          <w:sz w:val="18"/>
+          <w:szCs w:val="18"/>
+        </w:rPr>
+        <w:t>username</w:t>
+      </w:r>
+      <w:proofErr w:type="spellEnd"/>
+      <w:r>
+        <w:rPr>
+          <w:color w:val="000000"/>
+          <w:sz w:val="18"/>
+          <w:szCs w:val="18"/>
+          <w:shd w:val="clear" w:color="auto" w:fill="EFEFEF"/>
+        </w:rPr>
+        <w:t>&lt;/</w:t>
+      </w:r>
+      <w:proofErr w:type="spellStart"/>
+      <w:r>
+        <w:rPr>
+          <w:b/>
+          <w:bCs/>
+          <w:color w:val="000080"/>
+          <w:sz w:val="18"/>
+          <w:szCs w:val="18"/>
+          <w:shd w:val="clear" w:color="auto" w:fill="EFEFEF"/>
+        </w:rPr>
+        <w:t>property</w:t>
+      </w:r>
+      <w:proofErr w:type="spellEnd"/>
+      <w:r>
+        <w:rPr>
+          <w:color w:val="000000"/>
+          <w:sz w:val="18"/>
+          <w:szCs w:val="18"/>
+          <w:shd w:val="clear" w:color="auto" w:fill="EFEFEF"/>
+        </w:rPr>
+        <w:t>&gt;</w:t>
+      </w:r>
+      <w:r>
+        <w:rPr>
+          <w:color w:val="000000"/>
+          <w:sz w:val="18"/>
+          <w:szCs w:val="18"/>
+        </w:rPr>
+        <w:br/>
+      </w:r>
+      <w:r>
+        <w:rPr>
+          <w:color w:val="000000"/>
+          <w:sz w:val="18"/>
+          <w:szCs w:val="18"/>
+          <w:shd w:val="clear" w:color="auto" w:fill="EFEFEF"/>
+        </w:rPr>
+        <w:t>&lt;</w:t>
+      </w:r>
+      <w:proofErr w:type="spellStart"/>
+      <w:r>
+        <w:rPr>
+          <w:b/>
+          <w:bCs/>
+          <w:color w:val="000080"/>
+          <w:sz w:val="18"/>
+          <w:szCs w:val="18"/>
+          <w:shd w:val="clear" w:color="auto" w:fill="EFEFEF"/>
+        </w:rPr>
+        <w:t>property</w:t>
+      </w:r>
+      <w:proofErr w:type="spellEnd"/>
+      <w:r>
+        <w:rPr>
+          <w:b/>
+          <w:bCs/>
+          <w:color w:val="000080"/>
+          <w:sz w:val="18"/>
+          <w:szCs w:val="18"/>
+          <w:shd w:val="clear" w:color="auto" w:fill="EFEFEF"/>
+        </w:rPr>
+        <w:t xml:space="preserve"> </w:t>
+      </w:r>
+      <w:proofErr w:type="spellStart"/>
+      <w:r>
+        <w:rPr>
+          <w:b/>
+          <w:bCs/>
+          <w:color w:val="0000FF"/>
+          <w:sz w:val="18"/>
+          <w:szCs w:val="18"/>
+          <w:shd w:val="clear" w:color="auto" w:fill="EFEFEF"/>
+        </w:rPr>
+        <w:t>name</w:t>
+      </w:r>
+      <w:proofErr w:type="spellEnd"/>
+      <w:r>
+        <w:rPr>
+          <w:b/>
+          <w:bCs/>
+          <w:color w:val="008000"/>
+          <w:sz w:val="18"/>
+          <w:szCs w:val="18"/>
+          <w:shd w:val="clear" w:color="auto" w:fill="EFEFEF"/>
+        </w:rPr>
+        <w:t>="</w:t>
+      </w:r>
+      <w:proofErr w:type="spellStart"/>
+      <w:r>
+        <w:rPr>
+          <w:b/>
+          <w:bCs/>
+          <w:color w:val="008000"/>
+          <w:sz w:val="18"/>
+          <w:szCs w:val="18"/>
+          <w:shd w:val="clear" w:color="auto" w:fill="EFEFEF"/>
+        </w:rPr>
+        <w:t>connection.password</w:t>
+      </w:r>
+      <w:proofErr w:type="spellEnd"/>
+      <w:r>
+        <w:rPr>
+          <w:b/>
+          <w:bCs/>
+          <w:color w:val="008000"/>
+          <w:sz w:val="18"/>
+          <w:szCs w:val="18"/>
+          <w:shd w:val="clear" w:color="auto" w:fill="EFEFEF"/>
+        </w:rPr>
+        <w:t>"</w:t>
+      </w:r>
+      <w:r>
+        <w:rPr>
+          <w:color w:val="000000"/>
+          <w:sz w:val="18"/>
+          <w:szCs w:val="18"/>
+          <w:shd w:val="clear" w:color="auto" w:fill="EFEFEF"/>
+        </w:rPr>
+        <w:t>&gt;</w:t>
+      </w:r>
+      <w:proofErr w:type="spellStart"/>
+      <w:r>
+        <w:rPr>
+          <w:color w:val="000000"/>
+          <w:sz w:val="18"/>
+          <w:szCs w:val="18"/>
+          <w:shd w:val="clear" w:color="auto" w:fill="EFEFEF"/>
+        </w:rPr>
+        <w:t>mdp</w:t>
+      </w:r>
+      <w:proofErr w:type="spellEnd"/>
+      <w:r>
+        <w:rPr>
+          <w:color w:val="000000"/>
+          <w:sz w:val="18"/>
+          <w:szCs w:val="18"/>
+          <w:shd w:val="clear" w:color="auto" w:fill="EFEFEF"/>
+        </w:rPr>
+        <w:t>&lt;/</w:t>
+      </w:r>
+      <w:proofErr w:type="spellStart"/>
+      <w:r>
+        <w:rPr>
+          <w:b/>
+          <w:bCs/>
+          <w:color w:val="000080"/>
+          <w:sz w:val="18"/>
+          <w:szCs w:val="18"/>
+          <w:shd w:val="clear" w:color="auto" w:fill="EFEFEF"/>
+        </w:rPr>
+        <w:t>property</w:t>
+      </w:r>
+      <w:proofErr w:type="spellEnd"/>
+      <w:r>
+        <w:rPr>
+          <w:color w:val="000000"/>
+          <w:sz w:val="18"/>
+          <w:szCs w:val="18"/>
+          <w:shd w:val="clear" w:color="auto" w:fill="EFEFEF"/>
+        </w:rPr>
+        <w:t>&gt;</w:t>
+      </w:r>
+    </w:p>
+    <w:p/>
+    <w:p>
+      <w:r>
+        <w:t xml:space="preserve">Nous avons lancé le projet </w:t>
+      </w:r>
+      <w:proofErr w:type="gramStart"/>
+      <w:r>
+        <w:t>une troisièmes fois</w:t>
+      </w:r>
+      <w:proofErr w:type="gramEnd"/>
+      <w:r>
+        <w:t xml:space="preserve"> et avons obtenu l’erreur suivante</w:t>
+      </w:r>
+    </w:p>
+    <w:p>
+      <w:r>
+        <w:rPr>
+          <w:noProof/>
+        </w:rPr>
+        <w:lastRenderedPageBreak/>
+        <w:drawing>
+          <wp:inline distT="0" distB="0" distL="0" distR="0" wp14:anchorId="5ED9DB83" wp14:editId="5F6363D2">
+            <wp:extent cx="5760720" cy="4217670"/>
+            <wp:effectExtent l="0" t="0" r="0" b="0"/>
+            <wp:docPr id="4" name="Image 4"/>
+            <wp:cNvGraphicFramePr>
+              <a:graphicFrameLocks xmlns:a="http://schemas.openxmlformats.org/drawingml/2006/main" noChangeAspect="1"/>
+            </wp:cNvGraphicFramePr>
+            <a:graphic xmlns:a="http://schemas.openxmlformats.org/drawingml/2006/main">
+              <a:graphicData uri="http://schemas.openxmlformats.org/drawingml/2006/picture">
+                <pic:pic xmlns:pic="http://schemas.openxmlformats.org/drawingml/2006/picture">
+                  <pic:nvPicPr>
+                    <pic:cNvPr id="1" name=""/>
+                    <pic:cNvPicPr/>
+                  </pic:nvPicPr>
+                  <pic:blipFill>
+                    <a:blip r:embed="rId9"/>
+                    <a:stretch>
+                      <a:fillRect/>
+                    </a:stretch>
+                  </pic:blipFill>
+                  <pic:spPr>
+                    <a:xfrm>
+                      <a:off x="0" y="0"/>
+                      <a:ext cx="5760720" cy="4217670"/>
+                    </a:xfrm>
+                    <a:prstGeom prst="rect">
+                      <a:avLst/>
+                    </a:prstGeom>
+                  </pic:spPr>
+                </pic:pic>
+              </a:graphicData>
+            </a:graphic>
+          </wp:inline>
+        </w:drawing>
+      </w:r>
+    </w:p>
+    <w:p>
+      <w:r>
+        <w:t xml:space="preserve">Pour remédier à cette erreur nous avons importé </w:t>
+      </w:r>
+      <w:proofErr w:type="gramStart"/>
+      <w:r>
+        <w:t>la librairies suivante</w:t>
+      </w:r>
+      <w:proofErr w:type="gramEnd"/>
+      <w:r>
+        <w:t> :</w:t>
+      </w:r>
+    </w:p>
+    <w:p>
+      <w:pPr>
+        <w:tabs>
+          <w:tab w:val="center" w:pos="4536"/>
+        </w:tabs>
+        <w:spacing w:after="0"/>
+      </w:pPr>
+      <w:proofErr w:type="gramStart"/>
+      <w:r>
+        <w:t>&lt;!--</w:t>
+      </w:r>
+      <w:proofErr w:type="gramEnd"/>
+      <w:r>
+        <w:t xml:space="preserve"> https://mvnrepository.com/artifact/javax.activation/activation --&gt;</w:t>
+      </w:r>
+    </w:p>
+    <w:p>
+      <w:pPr>
+        <w:tabs>
+          <w:tab w:val="center" w:pos="4536"/>
+        </w:tabs>
+        <w:spacing w:after="0"/>
+      </w:pPr>
+      <w:r>
+        <w:t>&lt;</w:t>
+      </w:r>
+      <w:proofErr w:type="spellStart"/>
+      <w:proofErr w:type="gramStart"/>
+      <w:r>
+        <w:t>dependency</w:t>
+      </w:r>
+      <w:proofErr w:type="spellEnd"/>
+      <w:proofErr w:type="gramEnd"/>
+      <w:r>
+        <w:t>&gt;</w:t>
+      </w:r>
+    </w:p>
+    <w:p>
+      <w:pPr>
+        <w:tabs>
+          <w:tab w:val="center" w:pos="4536"/>
+        </w:tabs>
+        <w:spacing w:after="0"/>
+      </w:pPr>
+      <w:r>
+        <w:t xml:space="preserve">    &lt;</w:t>
+      </w:r>
+      <w:proofErr w:type="spellStart"/>
+      <w:r>
+        <w:t>groupId</w:t>
+      </w:r>
+      <w:proofErr w:type="spellEnd"/>
+      <w:r>
+        <w:t>&gt;</w:t>
+      </w:r>
+      <w:proofErr w:type="spellStart"/>
+      <w:r>
+        <w:t>javax.activation</w:t>
+      </w:r>
+      <w:proofErr w:type="spellEnd"/>
+      <w:r>
+        <w:t>&lt;/</w:t>
+      </w:r>
+      <w:proofErr w:type="spellStart"/>
+      <w:r>
+        <w:t>groupId</w:t>
+      </w:r>
+      <w:proofErr w:type="spellEnd"/>
+      <w:r>
+        <w:t>&gt;</w:t>
+      </w:r>
+    </w:p>
+    <w:p>
+      <w:pPr>
+        <w:tabs>
+          <w:tab w:val="center" w:pos="4536"/>
+        </w:tabs>
+        <w:spacing w:after="0"/>
+      </w:pPr>
+      <w:r>
+        <w:t xml:space="preserve">    &lt;</w:t>
+      </w:r>
+      <w:proofErr w:type="spellStart"/>
+      <w:proofErr w:type="gramStart"/>
+      <w:r>
+        <w:t>artifactId</w:t>
+      </w:r>
+      <w:proofErr w:type="spellEnd"/>
+      <w:proofErr w:type="gramEnd"/>
+      <w:r>
+        <w:t>&gt;activation&lt;/</w:t>
+      </w:r>
+      <w:proofErr w:type="spellStart"/>
+      <w:r>
+        <w:t>artifactId</w:t>
+      </w:r>
+      <w:proofErr w:type="spellEnd"/>
+      <w:r>
+        <w:t>&gt;</w:t>
+      </w:r>
+    </w:p>
+    <w:p>
+      <w:pPr>
+        <w:tabs>
+          <w:tab w:val="center" w:pos="4536"/>
+        </w:tabs>
+        <w:spacing w:after="0"/>
+      </w:pPr>
+      <w:r>
+        <w:t xml:space="preserve">    &lt;</w:t>
+      </w:r>
+      <w:proofErr w:type="gramStart"/>
+      <w:r>
+        <w:t>version</w:t>
+      </w:r>
+      <w:proofErr w:type="gramEnd"/>
+      <w:r>
+        <w:t>&gt;1.1.1&lt;/version&gt;</w:t>
+      </w:r>
+    </w:p>
+    <w:p>
+      <w:pPr>
+        <w:tabs>
+          <w:tab w:val="center" w:pos="4536"/>
+        </w:tabs>
+        <w:spacing w:after="0"/>
+      </w:pPr>
+      <w:r>
+        <w:t>&lt;/</w:t>
+      </w:r>
+      <w:proofErr w:type="spellStart"/>
+      <w:r>
+        <w:t>dependency</w:t>
+      </w:r>
+      <w:proofErr w:type="spellEnd"/>
+      <w:r>
+        <w:t>&gt;</w:t>
+      </w:r>
+    </w:p>
+    <w:p>
+      <w:pPr>
+        <w:tabs>
+          <w:tab w:val="center" w:pos="4536"/>
+        </w:tabs>
+        <w:spacing w:after="0"/>
+      </w:pPr>
+    </w:p>
+    <w:p>
+      <w:pPr>
+        <w:tabs>
+          <w:tab w:val="center" w:pos="4536"/>
+        </w:tabs>
+        <w:spacing w:after="0"/>
+      </w:pPr>
+      <w:r>
+        <w:t xml:space="preserve">Puis ensuite ajouter le bon driver et dernier en date pour </w:t>
+      </w:r>
+      <w:proofErr w:type="spellStart"/>
+      <w:r>
+        <w:t>postgresql</w:t>
+      </w:r>
+      <w:proofErr w:type="spellEnd"/>
+    </w:p>
+    <w:p>
+      <w:pPr>
+        <w:tabs>
+          <w:tab w:val="center" w:pos="4536"/>
+        </w:tabs>
+        <w:spacing w:after="0"/>
+      </w:pPr>
+      <w:proofErr w:type="gramStart"/>
+      <w:r>
+        <w:t>&lt;!--</w:t>
+      </w:r>
+      <w:proofErr w:type="gramEnd"/>
+      <w:r>
+        <w:t xml:space="preserve"> https://mvnrepository.com/artifact/org.postgresql/postgresql --&gt;</w:t>
+      </w:r>
+    </w:p>
+    <w:p>
+      <w:pPr>
+        <w:tabs>
+          <w:tab w:val="center" w:pos="4536"/>
+        </w:tabs>
+        <w:spacing w:after="0"/>
+      </w:pPr>
+      <w:r>
+        <w:t>&lt;</w:t>
+      </w:r>
+      <w:proofErr w:type="spellStart"/>
+      <w:proofErr w:type="gramStart"/>
+      <w:r>
+        <w:t>dependency</w:t>
+      </w:r>
+      <w:proofErr w:type="spellEnd"/>
+      <w:proofErr w:type="gramEnd"/>
+      <w:r>
+        <w:t>&gt;</w:t>
+      </w:r>
+    </w:p>
+    <w:p>
+      <w:pPr>
+        <w:tabs>
+          <w:tab w:val="center" w:pos="4536"/>
+        </w:tabs>
+        <w:spacing w:after="0"/>
+      </w:pPr>
+      <w:r>
+        <w:t xml:space="preserve">    &lt;</w:t>
+      </w:r>
+      <w:proofErr w:type="spellStart"/>
+      <w:r>
+        <w:t>groupId</w:t>
+      </w:r>
+      <w:proofErr w:type="spellEnd"/>
+      <w:r>
+        <w:t>&gt;</w:t>
+      </w:r>
+      <w:proofErr w:type="spellStart"/>
+      <w:r>
+        <w:t>org.postgresql</w:t>
+      </w:r>
+      <w:proofErr w:type="spellEnd"/>
+      <w:r>
+        <w:t>&lt;/</w:t>
+      </w:r>
+      <w:proofErr w:type="spellStart"/>
+      <w:r>
+        <w:t>groupId</w:t>
+      </w:r>
+      <w:proofErr w:type="spellEnd"/>
+      <w:r>
+        <w:t>&gt;</w:t>
+      </w:r>
+    </w:p>
+    <w:p>
+      <w:pPr>
+        <w:tabs>
+          <w:tab w:val="center" w:pos="4536"/>
+        </w:tabs>
+        <w:spacing w:after="0"/>
+      </w:pPr>
+      <w:r>
+        <w:t xml:space="preserve">    &lt;</w:t>
+      </w:r>
+      <w:proofErr w:type="spellStart"/>
+      <w:proofErr w:type="gramStart"/>
+      <w:r>
+        <w:t>artifactId</w:t>
+      </w:r>
+      <w:proofErr w:type="spellEnd"/>
+      <w:proofErr w:type="gramEnd"/>
+      <w:r>
+        <w:t>&gt;</w:t>
+      </w:r>
+      <w:proofErr w:type="spellStart"/>
+      <w:r>
+        <w:t>postgresql</w:t>
+      </w:r>
+      <w:proofErr w:type="spellEnd"/>
+      <w:r>
+        <w:t>&lt;/</w:t>
+      </w:r>
+      <w:proofErr w:type="spellStart"/>
+      <w:r>
+        <w:t>artifactId</w:t>
+      </w:r>
+      <w:proofErr w:type="spellEnd"/>
+      <w:r>
+        <w:t>&gt;</w:t>
+      </w:r>
+    </w:p>
+    <w:p>
+      <w:pPr>
+        <w:tabs>
+          <w:tab w:val="center" w:pos="4536"/>
+        </w:tabs>
+        <w:spacing w:after="0"/>
+      </w:pPr>
+      <w:r>
+        <w:t xml:space="preserve">    &lt;</w:t>
+      </w:r>
+      <w:proofErr w:type="gramStart"/>
+      <w:r>
+        <w:t>version</w:t>
+      </w:r>
+      <w:proofErr w:type="gramEnd"/>
+      <w:r>
+        <w:t>&gt;42.2.2&lt;/version&gt;</w:t>
+      </w:r>
+    </w:p>
+    <w:p>
+      <w:pPr>
+        <w:tabs>
+          <w:tab w:val="center" w:pos="4536"/>
+        </w:tabs>
+        <w:spacing w:after="0"/>
+      </w:pPr>
+      <w:r>
+        <w:t>&lt;/</w:t>
+      </w:r>
+      <w:proofErr w:type="spellStart"/>
+      <w:r>
+        <w:t>dependency</w:t>
+      </w:r>
+      <w:proofErr w:type="spellEnd"/>
+      <w:r>
+        <w:t>&gt;</w:t>
+      </w:r>
+    </w:p>
+    <w:p>
+      <w:pPr>
+        <w:tabs>
+          <w:tab w:val="center" w:pos="4536"/>
+        </w:tabs>
+        <w:spacing w:after="0"/>
+      </w:pPr>
+      <w:r>
+        <w:t>Voici l’exécution du programme</w:t>
+      </w:r>
+    </w:p>
+    <w:p>
+      <w:pPr>
+        <w:tabs>
+          <w:tab w:val="center" w:pos="4536"/>
+        </w:tabs>
+        <w:spacing w:after="0"/>
+      </w:pPr>
+    </w:p>
+    <w:p>
+      <w:pPr>
+        <w:tabs>
+          <w:tab w:val="center" w:pos="4536"/>
+        </w:tabs>
+        <w:spacing w:after="0"/>
+      </w:pPr>
+      <w:r>
+        <w:rPr>
+          <w:noProof/>
+        </w:rPr>
+        <w:drawing>
+          <wp:inline distT="0" distB="0" distL="0" distR="0" wp14:anchorId="3763D797" wp14:editId="0C5294F3">
+            <wp:extent cx="2209800" cy="523875"/>
+            <wp:effectExtent l="0" t="0" r="0" b="9525"/>
+            <wp:docPr id="5" name="Image 5"/>
+            <wp:cNvGraphicFramePr>
+              <a:graphicFrameLocks xmlns:a="http://schemas.openxmlformats.org/drawingml/2006/main" noChangeAspect="1"/>
+            </wp:cNvGraphicFramePr>
+            <a:graphic xmlns:a="http://schemas.openxmlformats.org/drawingml/2006/main">
+              <a:graphicData uri="http://schemas.openxmlformats.org/drawingml/2006/picture">
+                <pic:pic xmlns:pic="http://schemas.openxmlformats.org/drawingml/2006/picture">
+                  <pic:nvPicPr>
+                    <pic:cNvPr id="1" name=""/>
+                    <pic:cNvPicPr/>
+                  </pic:nvPicPr>
+                  <pic:blipFill>
+                    <a:blip r:embed="rId10"/>
+                    <a:stretch>
+                      <a:fillRect/>
+                    </a:stretch>
+                  </pic:blipFill>
+                  <pic:spPr>
+                    <a:xfrm>
+                      <a:off x="0" y="0"/>
+                      <a:ext cx="2209800" cy="523875"/>
+                    </a:xfrm>
+                    <a:prstGeom prst="rect">
+                      <a:avLst/>
+                    </a:prstGeom>
+                  </pic:spPr>
+                </pic:pic>
+              </a:graphicData>
+            </a:graphic>
+          </wp:inline>
+        </w:drawing>
+      </w:r>
+    </w:p>
+    <w:p>
+      <w:pPr>
+        <w:tabs>
+          <w:tab w:val="center" w:pos="4536"/>
+        </w:tabs>
+        <w:spacing w:after="0"/>
+      </w:pPr>
+    </w:p>
+    <w:p>
+      <w:pPr>
+        <w:tabs>
+          <w:tab w:val="center" w:pos="4536"/>
+        </w:tabs>
+        <w:spacing w:after="0"/>
+      </w:pPr>
+      <w:r>
+        <w:t xml:space="preserve">Dans </w:t>
+      </w:r>
+      <w:proofErr w:type="gramStart"/>
+      <w:r>
+        <w:t>la suites</w:t>
+      </w:r>
+      <w:proofErr w:type="gramEnd"/>
+      <w:r>
+        <w:t xml:space="preserve"> nous allons réitérer les opérations pour ajouter et faire fonctionner </w:t>
+      </w:r>
+      <w:proofErr w:type="spellStart"/>
+      <w:r>
+        <w:t>hibernate</w:t>
+      </w:r>
+      <w:proofErr w:type="spellEnd"/>
+      <w:r>
+        <w:t xml:space="preserve"> avec derby. Et nous finiront par tester </w:t>
+      </w:r>
+      <w:proofErr w:type="spellStart"/>
+      <w:r>
+        <w:t>jpa</w:t>
+      </w:r>
       <w:bookmarkStart w:id="0" w:name="_GoBack"/>
       <w:bookmarkEnd w:id="0"/>
-    </w:p>
-    <w:p>
-      <w:r>
-        <w:t xml:space="preserve">Pour résoudre cette exception nous avons </w:t>
-      </w:r>
-      <w:proofErr w:type="spellStart"/>
-      <w:r>
-        <w:t>importée</w:t>
-      </w:r>
-      <w:proofErr w:type="spellEnd"/>
-      <w:r>
-        <w:t xml:space="preserve"> </w:t>
-      </w:r>
-      <w:proofErr w:type="gramStart"/>
-      <w:r>
-        <w:t>la libraires suivante</w:t>
-      </w:r>
-      <w:proofErr w:type="gramEnd"/>
-    </w:p>
-    <w:p/>
+      <w:proofErr w:type="spellEnd"/>
+    </w:p>
     <w:sectPr>
       <w:pgSz w:w="11906" w:h="16838"/>
       <w:pgMar w:top="1417" w:right="1417" w:bottom="1417" w:left="1417" w:header="708" w:footer="708" w:gutter="0"/>
@@ -3424,6 +4880,16 @@
       <w:lang w:eastAsia="fr-CH"/>
     </w:rPr>
   </w:style>
+  <w:style w:type="character" w:customStyle="1" w:styleId="pun">
+    <w:name w:val="pun"/>
+    <w:basedOn w:val="Policepardfaut"/>
+    <w:rsid w:val="00FD25C1"/>
+  </w:style>
+  <w:style w:type="character" w:customStyle="1" w:styleId="pln">
+    <w:name w:val="pln"/>
+    <w:basedOn w:val="Policepardfaut"/>
+    <w:rsid w:val="00FD25C1"/>
+  </w:style>
 </w:styles>
 </file>
 

</xml_diff>